<commit_message>
Implement class merge accross multiple files and other known bugs
1. Fix bugs in merging classes accross multiple files.
2. Fix other known bugs.
</commit_message>
<xml_diff>
--- a/User Manual-1206.docx
+++ b/User Manual-1206.docx
@@ -431,7 +431,23 @@
           <w:rFonts w:hint="eastAsia"/>
           <w:lang w:eastAsia="zh-CN"/>
         </w:rPr>
-        <w:t xml:space="preserve">The features (including &lt;&lt;OpenModelClass&gt;&gt;) of peer classes compared between </w:t>
+        <w:t>The features (including &lt;&lt;</w:t>
+      </w:r>
+      <w:proofErr w:type="spellStart"/>
+      <w:r>
+        <w:rPr>
+          <w:rFonts w:hint="eastAsia"/>
+          <w:lang w:eastAsia="zh-CN"/>
+        </w:rPr>
+        <w:t>OpenModelClass</w:t>
+      </w:r>
+      <w:proofErr w:type="spellEnd"/>
+      <w:r>
+        <w:rPr>
+          <w:rFonts w:hint="eastAsia"/>
+          <w:lang w:eastAsia="zh-CN"/>
+        </w:rPr>
+        <w:t xml:space="preserve">&gt;&gt;) of peer classes compared between </w:t>
       </w:r>
       <w:bookmarkStart w:id="1" w:name="OLE_LINK1"/>
       <w:r>
@@ -536,7 +552,23 @@
           <w:rFonts w:hint="eastAsia"/>
           <w:lang w:eastAsia="zh-CN"/>
         </w:rPr>
-        <w:t xml:space="preserve">"visibility", </w:t>
+        <w:t>"</w:t>
+      </w:r>
+      <w:proofErr w:type="gramStart"/>
+      <w:r>
+        <w:rPr>
+          <w:rFonts w:hint="eastAsia"/>
+          <w:lang w:eastAsia="zh-CN"/>
+        </w:rPr>
+        <w:t>visibility</w:t>
+      </w:r>
+      <w:proofErr w:type="gramEnd"/>
+      <w:r>
+        <w:rPr>
+          <w:rFonts w:hint="eastAsia"/>
+          <w:lang w:eastAsia="zh-CN"/>
+        </w:rPr>
+        <w:t xml:space="preserve">", </w:t>
       </w:r>
     </w:p>
     <w:p>
@@ -556,7 +588,25 @@
           <w:bCs/>
           <w:lang w:eastAsia="zh-CN"/>
         </w:rPr>
-        <w:t xml:space="preserve">"isAbstract", </w:t>
+        <w:t>"</w:t>
+      </w:r>
+      <w:proofErr w:type="spellStart"/>
+      <w:r>
+        <w:rPr>
+          <w:rFonts w:hint="eastAsia"/>
+          <w:bCs/>
+          <w:lang w:eastAsia="zh-CN"/>
+        </w:rPr>
+        <w:t>isAbstract</w:t>
+      </w:r>
+      <w:proofErr w:type="spellEnd"/>
+      <w:r>
+        <w:rPr>
+          <w:rFonts w:hint="eastAsia"/>
+          <w:bCs/>
+          <w:lang w:eastAsia="zh-CN"/>
+        </w:rPr>
+        <w:t xml:space="preserve">", </w:t>
       </w:r>
     </w:p>
     <w:p>
@@ -576,7 +626,25 @@
           <w:bCs/>
           <w:lang w:eastAsia="zh-CN"/>
         </w:rPr>
-        <w:t xml:space="preserve">"isActive", </w:t>
+        <w:t>"</w:t>
+      </w:r>
+      <w:proofErr w:type="spellStart"/>
+      <w:r>
+        <w:rPr>
+          <w:rFonts w:hint="eastAsia"/>
+          <w:bCs/>
+          <w:lang w:eastAsia="zh-CN"/>
+        </w:rPr>
+        <w:t>isActive</w:t>
+      </w:r>
+      <w:proofErr w:type="spellEnd"/>
+      <w:r>
+        <w:rPr>
+          <w:rFonts w:hint="eastAsia"/>
+          <w:bCs/>
+          <w:lang w:eastAsia="zh-CN"/>
+        </w:rPr>
+        <w:t xml:space="preserve">", </w:t>
       </w:r>
     </w:p>
     <w:p>
@@ -596,7 +664,25 @@
           <w:bCs/>
           <w:lang w:eastAsia="zh-CN"/>
         </w:rPr>
-        <w:t>"isLeaf"</w:t>
+        <w:t>"</w:t>
+      </w:r>
+      <w:proofErr w:type="spellStart"/>
+      <w:r>
+        <w:rPr>
+          <w:rFonts w:hint="eastAsia"/>
+          <w:bCs/>
+          <w:lang w:eastAsia="zh-CN"/>
+        </w:rPr>
+        <w:t>isLeaf</w:t>
+      </w:r>
+      <w:proofErr w:type="spellEnd"/>
+      <w:r>
+        <w:rPr>
+          <w:rFonts w:hint="eastAsia"/>
+          <w:bCs/>
+          <w:lang w:eastAsia="zh-CN"/>
+        </w:rPr>
+        <w:t>"</w:t>
       </w:r>
     </w:p>
     <w:p>
@@ -630,7 +716,23 @@
           <w:rFonts w:hint="eastAsia"/>
           <w:lang w:eastAsia="zh-CN"/>
         </w:rPr>
-        <w:t>The features (including &lt;&lt;OpenModelAttribute&gt;&gt;) of peer attributes between the source model and the target model include the following,</w:t>
+        <w:t>The features (including &lt;&lt;</w:t>
+      </w:r>
+      <w:proofErr w:type="spellStart"/>
+      <w:r>
+        <w:rPr>
+          <w:rFonts w:hint="eastAsia"/>
+          <w:lang w:eastAsia="zh-CN"/>
+        </w:rPr>
+        <w:t>OpenModelAttribute</w:t>
+      </w:r>
+      <w:proofErr w:type="spellEnd"/>
+      <w:r>
+        <w:rPr>
+          <w:rFonts w:hint="eastAsia"/>
+          <w:lang w:eastAsia="zh-CN"/>
+        </w:rPr>
+        <w:t>&gt;&gt;) of peer attributes between the source model and the target model include the following,</w:t>
       </w:r>
     </w:p>
     <w:p>
@@ -670,7 +772,25 @@
           <w:bCs/>
           <w:lang w:eastAsia="zh-CN"/>
         </w:rPr>
-        <w:t xml:space="preserve">"isReadOnly", </w:t>
+        <w:t>"</w:t>
+      </w:r>
+      <w:proofErr w:type="spellStart"/>
+      <w:r>
+        <w:rPr>
+          <w:rFonts w:hint="eastAsia"/>
+          <w:bCs/>
+          <w:lang w:eastAsia="zh-CN"/>
+        </w:rPr>
+        <w:t>isReadOnly</w:t>
+      </w:r>
+      <w:proofErr w:type="spellEnd"/>
+      <w:r>
+        <w:rPr>
+          <w:rFonts w:hint="eastAsia"/>
+          <w:bCs/>
+          <w:lang w:eastAsia="zh-CN"/>
+        </w:rPr>
+        <w:t xml:space="preserve">", </w:t>
       </w:r>
     </w:p>
     <w:p>
@@ -690,7 +810,25 @@
           <w:bCs/>
           <w:lang w:eastAsia="zh-CN"/>
         </w:rPr>
-        <w:t xml:space="preserve">"defaultValue", </w:t>
+        <w:t>"</w:t>
+      </w:r>
+      <w:proofErr w:type="spellStart"/>
+      <w:r>
+        <w:rPr>
+          <w:rFonts w:hint="eastAsia"/>
+          <w:bCs/>
+          <w:lang w:eastAsia="zh-CN"/>
+        </w:rPr>
+        <w:t>defaultValue</w:t>
+      </w:r>
+      <w:proofErr w:type="spellEnd"/>
+      <w:r>
+        <w:rPr>
+          <w:rFonts w:hint="eastAsia"/>
+          <w:bCs/>
+          <w:lang w:eastAsia="zh-CN"/>
+        </w:rPr>
+        <w:t xml:space="preserve">", </w:t>
       </w:r>
     </w:p>
     <w:p>
@@ -710,7 +848,25 @@
           <w:bCs/>
           <w:lang w:eastAsia="zh-CN"/>
         </w:rPr>
-        <w:t xml:space="preserve">"isUses", </w:t>
+        <w:t>"</w:t>
+      </w:r>
+      <w:proofErr w:type="spellStart"/>
+      <w:r>
+        <w:rPr>
+          <w:rFonts w:hint="eastAsia"/>
+          <w:bCs/>
+          <w:lang w:eastAsia="zh-CN"/>
+        </w:rPr>
+        <w:t>isUses</w:t>
+      </w:r>
+      <w:proofErr w:type="spellEnd"/>
+      <w:r>
+        <w:rPr>
+          <w:rFonts w:hint="eastAsia"/>
+          <w:bCs/>
+          <w:lang w:eastAsia="zh-CN"/>
+        </w:rPr>
+        <w:t xml:space="preserve">", </w:t>
       </w:r>
     </w:p>
     <w:p>
@@ -730,7 +886,25 @@
           <w:bCs/>
           <w:lang w:eastAsia="zh-CN"/>
         </w:rPr>
-        <w:t xml:space="preserve">"status"(LifeCycle), </w:t>
+        <w:t>"status"(</w:t>
+      </w:r>
+      <w:proofErr w:type="spellStart"/>
+      <w:r>
+        <w:rPr>
+          <w:rFonts w:hint="eastAsia"/>
+          <w:bCs/>
+          <w:lang w:eastAsia="zh-CN"/>
+        </w:rPr>
+        <w:t>LifeCycle</w:t>
+      </w:r>
+      <w:proofErr w:type="spellEnd"/>
+      <w:r>
+        <w:rPr>
+          <w:rFonts w:hint="eastAsia"/>
+          <w:bCs/>
+          <w:lang w:eastAsia="zh-CN"/>
+        </w:rPr>
+        <w:t xml:space="preserve">), </w:t>
       </w:r>
     </w:p>
     <w:p>
@@ -750,7 +924,25 @@
           <w:bCs/>
           <w:lang w:eastAsia="zh-CN"/>
         </w:rPr>
-        <w:t xml:space="preserve">"isAbstract", </w:t>
+        <w:t>"</w:t>
+      </w:r>
+      <w:proofErr w:type="spellStart"/>
+      <w:r>
+        <w:rPr>
+          <w:rFonts w:hint="eastAsia"/>
+          <w:bCs/>
+          <w:lang w:eastAsia="zh-CN"/>
+        </w:rPr>
+        <w:t>isAbstract</w:t>
+      </w:r>
+      <w:proofErr w:type="spellEnd"/>
+      <w:r>
+        <w:rPr>
+          <w:rFonts w:hint="eastAsia"/>
+          <w:bCs/>
+          <w:lang w:eastAsia="zh-CN"/>
+        </w:rPr>
+        <w:t xml:space="preserve">", </w:t>
       </w:r>
     </w:p>
     <w:p>
@@ -770,7 +962,25 @@
           <w:bCs/>
           <w:lang w:eastAsia="zh-CN"/>
         </w:rPr>
-        <w:t>"rpcType",</w:t>
+        <w:t>"</w:t>
+      </w:r>
+      <w:proofErr w:type="spellStart"/>
+      <w:r>
+        <w:rPr>
+          <w:rFonts w:hint="eastAsia"/>
+          <w:bCs/>
+          <w:lang w:eastAsia="zh-CN"/>
+        </w:rPr>
+        <w:t>rpcType</w:t>
+      </w:r>
+      <w:proofErr w:type="spellEnd"/>
+      <w:r>
+        <w:rPr>
+          <w:rFonts w:hint="eastAsia"/>
+          <w:bCs/>
+          <w:lang w:eastAsia="zh-CN"/>
+        </w:rPr>
+        <w:t>",</w:t>
       </w:r>
     </w:p>
     <w:p>
@@ -790,7 +1000,25 @@
           <w:bCs/>
           <w:lang w:eastAsia="zh-CN"/>
         </w:rPr>
-        <w:t xml:space="preserve">"valueRange", </w:t>
+        <w:t>"</w:t>
+      </w:r>
+      <w:proofErr w:type="spellStart"/>
+      <w:r>
+        <w:rPr>
+          <w:rFonts w:hint="eastAsia"/>
+          <w:bCs/>
+          <w:lang w:eastAsia="zh-CN"/>
+        </w:rPr>
+        <w:t>valueRange</w:t>
+      </w:r>
+      <w:proofErr w:type="spellEnd"/>
+      <w:r>
+        <w:rPr>
+          <w:rFonts w:hint="eastAsia"/>
+          <w:bCs/>
+          <w:lang w:eastAsia="zh-CN"/>
+        </w:rPr>
+        <w:t xml:space="preserve">", </w:t>
       </w:r>
     </w:p>
     <w:p>
@@ -890,7 +1118,25 @@
           <w:bCs/>
           <w:lang w:eastAsia="zh-CN"/>
         </w:rPr>
-        <w:t xml:space="preserve">"isleafRef", </w:t>
+        <w:t>"</w:t>
+      </w:r>
+      <w:proofErr w:type="spellStart"/>
+      <w:r>
+        <w:rPr>
+          <w:rFonts w:hint="eastAsia"/>
+          <w:bCs/>
+          <w:lang w:eastAsia="zh-CN"/>
+        </w:rPr>
+        <w:t>isleafRef</w:t>
+      </w:r>
+      <w:proofErr w:type="spellEnd"/>
+      <w:r>
+        <w:rPr>
+          <w:rFonts w:hint="eastAsia"/>
+          <w:bCs/>
+          <w:lang w:eastAsia="zh-CN"/>
+        </w:rPr>
+        <w:t xml:space="preserve">", </w:t>
       </w:r>
     </w:p>
     <w:p>
@@ -910,7 +1156,25 @@
           <w:bCs/>
           <w:lang w:eastAsia="zh-CN"/>
         </w:rPr>
-        <w:t xml:space="preserve">"isOrdered", </w:t>
+        <w:t>"</w:t>
+      </w:r>
+      <w:proofErr w:type="spellStart"/>
+      <w:r>
+        <w:rPr>
+          <w:rFonts w:hint="eastAsia"/>
+          <w:bCs/>
+          <w:lang w:eastAsia="zh-CN"/>
+        </w:rPr>
+        <w:t>isOrdered</w:t>
+      </w:r>
+      <w:proofErr w:type="spellEnd"/>
+      <w:r>
+        <w:rPr>
+          <w:rFonts w:hint="eastAsia"/>
+          <w:bCs/>
+          <w:lang w:eastAsia="zh-CN"/>
+        </w:rPr>
+        <w:t xml:space="preserve">", </w:t>
       </w:r>
     </w:p>
     <w:p>
@@ -930,7 +1194,25 @@
           <w:bCs/>
           <w:lang w:eastAsia="zh-CN"/>
         </w:rPr>
-        <w:t xml:space="preserve">"isStatic", </w:t>
+        <w:t>"</w:t>
+      </w:r>
+      <w:proofErr w:type="spellStart"/>
+      <w:r>
+        <w:rPr>
+          <w:rFonts w:hint="eastAsia"/>
+          <w:bCs/>
+          <w:lang w:eastAsia="zh-CN"/>
+        </w:rPr>
+        <w:t>isStatic</w:t>
+      </w:r>
+      <w:proofErr w:type="spellEnd"/>
+      <w:r>
+        <w:rPr>
+          <w:rFonts w:hint="eastAsia"/>
+          <w:bCs/>
+          <w:lang w:eastAsia="zh-CN"/>
+        </w:rPr>
+        <w:t xml:space="preserve">", </w:t>
       </w:r>
     </w:p>
     <w:p>
@@ -950,7 +1232,25 @@
           <w:bCs/>
           <w:lang w:eastAsia="zh-CN"/>
         </w:rPr>
-        <w:t xml:space="preserve">"isUnique", </w:t>
+        <w:t>"</w:t>
+      </w:r>
+      <w:proofErr w:type="spellStart"/>
+      <w:r>
+        <w:rPr>
+          <w:rFonts w:hint="eastAsia"/>
+          <w:bCs/>
+          <w:lang w:eastAsia="zh-CN"/>
+        </w:rPr>
+        <w:t>isUnique</w:t>
+      </w:r>
+      <w:proofErr w:type="spellEnd"/>
+      <w:r>
+        <w:rPr>
+          <w:rFonts w:hint="eastAsia"/>
+          <w:bCs/>
+          <w:lang w:eastAsia="zh-CN"/>
+        </w:rPr>
+        <w:t xml:space="preserve">", </w:t>
       </w:r>
     </w:p>
     <w:p>
@@ -1050,7 +1350,25 @@
           <w:bCs/>
           <w:lang w:eastAsia="zh-CN"/>
         </w:rPr>
-        <w:t>"partOfObjectKey"</w:t>
+        <w:t>"</w:t>
+      </w:r>
+      <w:proofErr w:type="spellStart"/>
+      <w:r>
+        <w:rPr>
+          <w:rFonts w:hint="eastAsia"/>
+          <w:bCs/>
+          <w:lang w:eastAsia="zh-CN"/>
+        </w:rPr>
+        <w:t>partOfObjectKey</w:t>
+      </w:r>
+      <w:proofErr w:type="spellEnd"/>
+      <w:r>
+        <w:rPr>
+          <w:rFonts w:hint="eastAsia"/>
+          <w:bCs/>
+          <w:lang w:eastAsia="zh-CN"/>
+        </w:rPr>
+        <w:t>"</w:t>
       </w:r>
     </w:p>
     <w:p>
@@ -1070,6 +1388,7 @@
           <w:rFonts w:hint="eastAsia"/>
           <w:lang w:eastAsia="zh-CN"/>
         </w:rPr>
+        <w:lastRenderedPageBreak/>
         <w:t>Associations comparison</w:t>
       </w:r>
     </w:p>
@@ -1172,7 +1491,25 @@
           <w:bCs/>
           <w:lang w:eastAsia="zh-CN"/>
         </w:rPr>
-        <w:t xml:space="preserve">"associationType", </w:t>
+        <w:t>"</w:t>
+      </w:r>
+      <w:proofErr w:type="spellStart"/>
+      <w:r>
+        <w:rPr>
+          <w:rFonts w:hint="eastAsia"/>
+          <w:bCs/>
+          <w:lang w:eastAsia="zh-CN"/>
+        </w:rPr>
+        <w:t>associationType</w:t>
+      </w:r>
+      <w:proofErr w:type="spellEnd"/>
+      <w:r>
+        <w:rPr>
+          <w:rFonts w:hint="eastAsia"/>
+          <w:bCs/>
+          <w:lang w:eastAsia="zh-CN"/>
+        </w:rPr>
+        <w:t xml:space="preserve">", </w:t>
       </w:r>
     </w:p>
     <w:p>
@@ -1212,7 +1549,25 @@
           <w:bCs/>
           <w:lang w:eastAsia="zh-CN"/>
         </w:rPr>
-        <w:t xml:space="preserve">"ownedEndName", </w:t>
+        <w:t>"</w:t>
+      </w:r>
+      <w:proofErr w:type="spellStart"/>
+      <w:r>
+        <w:rPr>
+          <w:rFonts w:hint="eastAsia"/>
+          <w:bCs/>
+          <w:lang w:eastAsia="zh-CN"/>
+        </w:rPr>
+        <w:t>ownedEndName</w:t>
+      </w:r>
+      <w:proofErr w:type="spellEnd"/>
+      <w:r>
+        <w:rPr>
+          <w:rFonts w:hint="eastAsia"/>
+          <w:bCs/>
+          <w:lang w:eastAsia="zh-CN"/>
+        </w:rPr>
+        <w:t xml:space="preserve">", </w:t>
       </w:r>
     </w:p>
     <w:p>
@@ -1232,7 +1587,25 @@
           <w:bCs/>
           <w:lang w:eastAsia="zh-CN"/>
         </w:rPr>
-        <w:t xml:space="preserve">"upperValue", </w:t>
+        <w:t>"</w:t>
+      </w:r>
+      <w:proofErr w:type="spellStart"/>
+      <w:r>
+        <w:rPr>
+          <w:rFonts w:hint="eastAsia"/>
+          <w:bCs/>
+          <w:lang w:eastAsia="zh-CN"/>
+        </w:rPr>
+        <w:t>upperValue</w:t>
+      </w:r>
+      <w:proofErr w:type="spellEnd"/>
+      <w:r>
+        <w:rPr>
+          <w:rFonts w:hint="eastAsia"/>
+          <w:bCs/>
+          <w:lang w:eastAsia="zh-CN"/>
+        </w:rPr>
+        <w:t xml:space="preserve">", </w:t>
       </w:r>
     </w:p>
     <w:p>
@@ -1252,7 +1625,25 @@
           <w:bCs/>
           <w:lang w:eastAsia="zh-CN"/>
         </w:rPr>
-        <w:t>"lowerValue"</w:t>
+        <w:t>"</w:t>
+      </w:r>
+      <w:proofErr w:type="spellStart"/>
+      <w:r>
+        <w:rPr>
+          <w:rFonts w:hint="eastAsia"/>
+          <w:bCs/>
+          <w:lang w:eastAsia="zh-CN"/>
+        </w:rPr>
+        <w:t>lowerValue</w:t>
+      </w:r>
+      <w:proofErr w:type="spellEnd"/>
+      <w:r>
+        <w:rPr>
+          <w:rFonts w:hint="eastAsia"/>
+          <w:bCs/>
+          <w:lang w:eastAsia="zh-CN"/>
+        </w:rPr>
+        <w:t>"</w:t>
       </w:r>
     </w:p>
     <w:p>
@@ -1376,7 +1767,39 @@
           <w:rFonts w:hint="eastAsia"/>
           <w:lang w:eastAsia="zh-CN"/>
         </w:rPr>
-        <w:t>. After running the tool with the given information, the tool can provide the splited class in target model and update the PR realizations in mapping model. The splited class will have no attributes.</w:t>
+        <w:t xml:space="preserve">. After running the tool with the given information, the tool can provide the </w:t>
+      </w:r>
+      <w:proofErr w:type="spellStart"/>
+      <w:r>
+        <w:rPr>
+          <w:rFonts w:hint="eastAsia"/>
+          <w:lang w:eastAsia="zh-CN"/>
+        </w:rPr>
+        <w:t>splited</w:t>
+      </w:r>
+      <w:proofErr w:type="spellEnd"/>
+      <w:r>
+        <w:rPr>
+          <w:rFonts w:hint="eastAsia"/>
+          <w:lang w:eastAsia="zh-CN"/>
+        </w:rPr>
+        <w:t xml:space="preserve"> class in target model and update the PR realizations in mapping model. The </w:t>
+      </w:r>
+      <w:proofErr w:type="spellStart"/>
+      <w:r>
+        <w:rPr>
+          <w:rFonts w:hint="eastAsia"/>
+          <w:lang w:eastAsia="zh-CN"/>
+        </w:rPr>
+        <w:t>splited</w:t>
+      </w:r>
+      <w:proofErr w:type="spellEnd"/>
+      <w:r>
+        <w:rPr>
+          <w:rFonts w:hint="eastAsia"/>
+          <w:lang w:eastAsia="zh-CN"/>
+        </w:rPr>
+        <w:t xml:space="preserve"> class will have no attributes.</w:t>
       </w:r>
     </w:p>
     <w:p>
@@ -1402,6 +1825,88 @@
           <w:lang w:eastAsia="zh-CN"/>
         </w:rPr>
         <w:t>Merge</w:t>
+      </w:r>
+    </w:p>
+    <w:p>
+      <w:pPr>
+        <w:rPr>
+          <w:lang w:eastAsia="zh-CN"/>
+        </w:rPr>
+      </w:pPr>
+      <w:r>
+        <w:rPr>
+          <w:lang w:eastAsia="zh-CN"/>
+        </w:rPr>
+        <w:t>T</w:t>
+      </w:r>
+      <w:r>
+        <w:rPr>
+          <w:lang w:eastAsia="zh-CN"/>
+        </w:rPr>
+        <w:t xml:space="preserve">he tool </w:t>
+      </w:r>
+      <w:r>
+        <w:rPr>
+          <w:lang w:eastAsia="zh-CN"/>
+        </w:rPr>
+        <w:t xml:space="preserve">currently </w:t>
+      </w:r>
+      <w:r>
+        <w:rPr>
+          <w:lang w:eastAsia="zh-CN"/>
+        </w:rPr>
+        <w:t xml:space="preserve">supports </w:t>
+      </w:r>
+      <w:r>
+        <w:rPr>
+          <w:lang w:eastAsia="zh-CN"/>
+        </w:rPr>
+        <w:t>merging classes</w:t>
+      </w:r>
+      <w:bookmarkStart w:id="2" w:name="_GoBack"/>
+      <w:bookmarkEnd w:id="2"/>
+      <w:r>
+        <w:rPr>
+          <w:lang w:eastAsia="zh-CN"/>
+        </w:rPr>
+        <w:t xml:space="preserve"> across multiple files or within one file. The user can specify which classes and attributes to merge by adding the &lt;merge&gt; stereotype in Papyrus. Before running the tool, the user need to import the following P&amp;R profiles into Papyrus:</w:t>
+      </w:r>
+    </w:p>
+    <w:p>
+      <w:pPr>
+        <w:rPr>
+          <w:lang w:eastAsia="zh-CN"/>
+        </w:rPr>
+      </w:pPr>
+      <w:r>
+        <w:rPr>
+          <w:lang w:eastAsia="zh-CN"/>
+        </w:rPr>
+        <w:object w:dxaOrig="2700" w:dyaOrig="840">
+          <v:shapetype id="_x0000_t75" coordsize="21600,21600" o:spt="75" o:preferrelative="t" path="m@4@5l@4@11@9@11@9@5xe" filled="f" stroked="f">
+            <v:stroke joinstyle="miter"/>
+            <v:formulas>
+              <v:f eqn="if lineDrawn pixelLineWidth 0"/>
+              <v:f eqn="sum @0 1 0"/>
+              <v:f eqn="sum 0 0 @1"/>
+              <v:f eqn="prod @2 1 2"/>
+              <v:f eqn="prod @3 21600 pixelWidth"/>
+              <v:f eqn="prod @3 21600 pixelHeight"/>
+              <v:f eqn="sum @0 0 1"/>
+              <v:f eqn="prod @6 1 2"/>
+              <v:f eqn="prod @7 21600 pixelWidth"/>
+              <v:f eqn="sum @8 21600 0"/>
+              <v:f eqn="prod @7 21600 pixelHeight"/>
+              <v:f eqn="sum @10 21600 0"/>
+            </v:formulas>
+            <v:path o:extrusionok="f" gradientshapeok="t" o:connecttype="rect"/>
+            <o:lock v:ext="edit" aspectratio="t"/>
+          </v:shapetype>
+          <v:shape id="_x0000_i1025" type="#_x0000_t75" style="width:134.9pt;height:41.75pt" o:ole="">
+            <v:imagedata r:id="rId9" o:title=""/>
+          </v:shape>
+          <o:OLEObject Type="Embed" ProgID="Package" ShapeID="_x0000_i1025" DrawAspect="Content" ObjectID="_1572963464" r:id="rId10"/>
+        </w:object>
       </w:r>
     </w:p>
     <w:p>
@@ -1514,9 +2019,17 @@
         <w:t xml:space="preserve"> </w:t>
       </w:r>
       <w:r>
-        <w:t>Download nodejs from </w:t>
-      </w:r>
-      <w:hyperlink r:id="rId9" w:tgtFrame="_blank" w:history="1">
+        <w:t xml:space="preserve">Download </w:t>
+      </w:r>
+      <w:proofErr w:type="spellStart"/>
+      <w:r>
+        <w:t>nodejs</w:t>
+      </w:r>
+      <w:proofErr w:type="spellEnd"/>
+      <w:r>
+        <w:t xml:space="preserve"> from </w:t>
+      </w:r>
+      <w:hyperlink r:id="rId11" w:tgtFrame="_blank" w:history="1">
         <w:r>
           <w:t>https://nodejs.org/en/</w:t>
         </w:r>
@@ -1578,7 +2091,15 @@
         <w:t>:</w:t>
       </w:r>
       <w:r>
-        <w:t xml:space="preserve"> Install nodesjs by double click the "node-v</w:t>
+        <w:t xml:space="preserve"> Install </w:t>
+      </w:r>
+      <w:proofErr w:type="spellStart"/>
+      <w:r>
+        <w:t>nodesjs</w:t>
+      </w:r>
+      <w:proofErr w:type="spellEnd"/>
+      <w:r>
+        <w:t xml:space="preserve"> by double click the "node-v</w:t>
       </w:r>
       <w:r>
         <w:rPr>
@@ -1595,7 +2116,23 @@
           <w:rFonts w:hint="eastAsia"/>
           <w:lang w:eastAsia="zh-CN"/>
         </w:rPr>
-        <w:t xml:space="preserve"> To test whether nodejs is properly installed, the user can type </w:t>
+        <w:t xml:space="preserve"> To test whether </w:t>
+      </w:r>
+      <w:proofErr w:type="spellStart"/>
+      <w:r>
+        <w:rPr>
+          <w:rFonts w:hint="eastAsia"/>
+          <w:lang w:eastAsia="zh-CN"/>
+        </w:rPr>
+        <w:t>nodejs</w:t>
+      </w:r>
+      <w:proofErr w:type="spellEnd"/>
+      <w:r>
+        <w:rPr>
+          <w:rFonts w:hint="eastAsia"/>
+          <w:lang w:eastAsia="zh-CN"/>
+        </w:rPr>
+        <w:t xml:space="preserve"> is properly installed, the user can type </w:t>
       </w:r>
       <w:r>
         <w:rPr>
@@ -1656,7 +2193,7 @@
                     </pic:cNvPicPr>
                   </pic:nvPicPr>
                   <pic:blipFill>
-                    <a:blip r:embed="rId10"/>
+                    <a:blip r:embed="rId12"/>
                     <a:stretch>
                       <a:fillRect/>
                     </a:stretch>
@@ -1711,9 +2248,25 @@
           <w:rFonts w:hint="eastAsia"/>
           <w:lang w:eastAsia="zh-CN"/>
         </w:rPr>
-        <w:t xml:space="preserve">Step 3: Clone the code from Github to your local repository. </w:t>
-      </w:r>
-      <w:hyperlink r:id="rId11" w:history="1">
+        <w:t xml:space="preserve">Step 3: Clone the code from </w:t>
+      </w:r>
+      <w:proofErr w:type="spellStart"/>
+      <w:r>
+        <w:rPr>
+          <w:rFonts w:hint="eastAsia"/>
+          <w:lang w:eastAsia="zh-CN"/>
+        </w:rPr>
+        <w:t>Github</w:t>
+      </w:r>
+      <w:proofErr w:type="spellEnd"/>
+      <w:r>
+        <w:rPr>
+          <w:rFonts w:hint="eastAsia"/>
+          <w:lang w:eastAsia="zh-CN"/>
+        </w:rPr>
+        <w:t xml:space="preserve"> to your local repository. </w:t>
+      </w:r>
+      <w:hyperlink r:id="rId13" w:history="1">
         <w:r>
           <w:rPr>
             <w:rStyle w:val="af4"/>
@@ -1804,6 +2357,7 @@
         </w:rPr>
         <w:t>“</w:t>
       </w:r>
+      <w:proofErr w:type="spellStart"/>
       <w:r>
         <w:rPr>
           <w:rFonts w:hint="eastAsia"/>
@@ -1811,6 +2365,7 @@
         </w:rPr>
         <w:t>source.uml</w:t>
       </w:r>
+      <w:proofErr w:type="spellEnd"/>
       <w:r>
         <w:rPr>
           <w:lang w:eastAsia="zh-CN"/>
@@ -1895,11 +2450,19 @@
       <w:pPr>
         <w:jc w:val="center"/>
       </w:pPr>
+      <w:proofErr w:type="gramStart"/>
       <w:r>
         <w:rPr>
           <w:i/>
         </w:rPr>
-        <w:t>node main.js</w:t>
+        <w:t>node</w:t>
+      </w:r>
+      <w:proofErr w:type="gramEnd"/>
+      <w:r>
+        <w:rPr>
+          <w:i/>
+        </w:rPr>
+        <w:t xml:space="preserve"> main.js</w:t>
       </w:r>
     </w:p>
     <w:p>
@@ -1927,7 +2490,39 @@
           <w:rFonts w:hint="eastAsia"/>
           <w:lang w:eastAsia="zh-CN"/>
         </w:rPr>
-        <w:t>Step 6: Two files will be generated in the project folder, target.uml and mapping.uml. If the user runs the tool for the first time, the target model will be the clone of the source model and the mapping model includes all the PR realizations between the two and the comparison details will be recorded in the comment of each realization. If the user runs the tool after updating the target model, the mapping model will be updated to reflect the differences.</w:t>
+        <w:t xml:space="preserve">Step 6: Two files will be generated in the project folder, </w:t>
+      </w:r>
+      <w:proofErr w:type="spellStart"/>
+      <w:r>
+        <w:rPr>
+          <w:rFonts w:hint="eastAsia"/>
+          <w:lang w:eastAsia="zh-CN"/>
+        </w:rPr>
+        <w:t>target.uml</w:t>
+      </w:r>
+      <w:proofErr w:type="spellEnd"/>
+      <w:r>
+        <w:rPr>
+          <w:rFonts w:hint="eastAsia"/>
+          <w:lang w:eastAsia="zh-CN"/>
+        </w:rPr>
+        <w:t xml:space="preserve"> and </w:t>
+      </w:r>
+      <w:proofErr w:type="spellStart"/>
+      <w:r>
+        <w:rPr>
+          <w:rFonts w:hint="eastAsia"/>
+          <w:lang w:eastAsia="zh-CN"/>
+        </w:rPr>
+        <w:t>mapping.uml</w:t>
+      </w:r>
+      <w:proofErr w:type="spellEnd"/>
+      <w:r>
+        <w:rPr>
+          <w:rFonts w:hint="eastAsia"/>
+          <w:lang w:eastAsia="zh-CN"/>
+        </w:rPr>
+        <w:t>. If the user runs the tool for the first time, the target model will be the clone of the source model and the mapping model includes all the PR realizations between the two and the comparison details will be recorded in the comment of each realization. If the user runs the tool after updating the target model, the mapping model will be updated to reflect the differences.</w:t>
       </w:r>
     </w:p>
     <w:p>
@@ -2026,15 +2621,13 @@
         <w:t xml:space="preserve"> </w:t>
       </w:r>
     </w:p>
-    <w:p>
-      <w:pPr>
-        <w:rPr>
-          <w:lang w:eastAsia="zh-CN"/>
-        </w:rPr>
-      </w:pPr>
-      <w:bookmarkStart w:id="2" w:name="_GoBack"/>
-      <w:bookmarkEnd w:id="0"/>
-      <w:bookmarkEnd w:id="2"/>
+    <w:bookmarkEnd w:id="0"/>
+    <w:p>
+      <w:pPr>
+        <w:rPr>
+          <w:lang w:eastAsia="zh-CN"/>
+        </w:rPr>
+      </w:pPr>
     </w:p>
     <w:p>
       <w:pPr>
@@ -2118,7 +2711,7 @@
                     </pic:cNvPicPr>
                   </pic:nvPicPr>
                   <pic:blipFill>
-                    <a:blip r:embed="rId12"/>
+                    <a:blip r:embed="rId14"/>
                     <a:stretch>
                       <a:fillRect/>
                     </a:stretch>
@@ -2155,6 +2748,7 @@
           <w:noProof/>
           <w:lang w:eastAsia="zh-CN"/>
         </w:rPr>
+        <w:lastRenderedPageBreak/>
         <w:drawing>
           <wp:inline distT="0" distB="0" distL="114300" distR="114300">
             <wp:extent cx="2810510" cy="3421380"/>
@@ -2173,7 +2767,7 @@
                     </pic:cNvPicPr>
                   </pic:nvPicPr>
                   <pic:blipFill>
-                    <a:blip r:embed="rId13"/>
+                    <a:blip r:embed="rId15"/>
                     <a:stretch>
                       <a:fillRect/>
                     </a:stretch>
@@ -2247,7 +2841,7 @@
                     </pic:cNvPicPr>
                   </pic:nvPicPr>
                   <pic:blipFill>
-                    <a:blip r:embed="rId14"/>
+                    <a:blip r:embed="rId16"/>
                     <a:stretch>
                       <a:fillRect/>
                     </a:stretch>
@@ -2321,7 +2915,7 @@
                     </pic:cNvPicPr>
                   </pic:nvPicPr>
                   <pic:blipFill>
-                    <a:blip r:embed="rId15"/>
+                    <a:blip r:embed="rId17"/>
                     <a:stretch>
                       <a:fillRect/>
                     </a:stretch>
@@ -2354,6 +2948,7 @@
           <w:noProof/>
           <w:lang w:eastAsia="zh-CN"/>
         </w:rPr>
+        <w:lastRenderedPageBreak/>
         <w:drawing>
           <wp:inline distT="0" distB="0" distL="114300" distR="114300">
             <wp:extent cx="2454275" cy="1896745"/>
@@ -2372,7 +2967,7 @@
                     </pic:cNvPicPr>
                   </pic:nvPicPr>
                   <pic:blipFill>
-                    <a:blip r:embed="rId16"/>
+                    <a:blip r:embed="rId18"/>
                     <a:stretch>
                       <a:fillRect/>
                     </a:stretch>
@@ -2423,7 +3018,7 @@
                     </pic:cNvPicPr>
                   </pic:nvPicPr>
                   <pic:blipFill>
-                    <a:blip r:embed="rId17"/>
+                    <a:blip r:embed="rId19"/>
                     <a:stretch>
                       <a:fillRect/>
                     </a:stretch>
@@ -2570,7 +3165,7 @@
                     </pic:cNvPicPr>
                   </pic:nvPicPr>
                   <pic:blipFill>
-                    <a:blip r:embed="rId18"/>
+                    <a:blip r:embed="rId20"/>
                     <a:stretch>
                       <a:fillRect/>
                     </a:stretch>
@@ -2700,7 +3295,7 @@
                     </pic:cNvPicPr>
                   </pic:nvPicPr>
                   <pic:blipFill>
-                    <a:blip r:embed="rId19"/>
+                    <a:blip r:embed="rId21"/>
                     <a:stretch>
                       <a:fillRect/>
                     </a:stretch>
@@ -2846,6 +3441,7 @@
           <w:szCs w:val="24"/>
           <w:lang w:eastAsia="zh-CN" w:bidi="ar"/>
         </w:rPr>
+        <w:lastRenderedPageBreak/>
         <w:fldChar w:fldCharType="begin"/>
       </w:r>
       <w:r>
@@ -2889,7 +3485,7 @@
                     </pic:cNvPicPr>
                   </pic:nvPicPr>
                   <pic:blipFill>
-                    <a:blip r:embed="rId20"/>
+                    <a:blip r:embed="rId22"/>
                     <a:stretch>
                       <a:fillRect/>
                     </a:stretch>
@@ -3064,6 +3660,7 @@
         </w:rPr>
         <w:t>“</w:t>
       </w:r>
+      <w:proofErr w:type="spellStart"/>
       <w:r>
         <w:rPr>
           <w:rFonts w:hint="eastAsia"/>
@@ -3071,6 +3668,7 @@
         </w:rPr>
         <w:t>copyClass</w:t>
       </w:r>
+      <w:proofErr w:type="spellEnd"/>
       <w:r>
         <w:rPr>
           <w:lang w:eastAsia="zh-CN"/>
@@ -3140,7 +3738,7 @@
                     </pic:cNvPicPr>
                   </pic:nvPicPr>
                   <pic:blipFill>
-                    <a:blip r:embed="rId21"/>
+                    <a:blip r:embed="rId23"/>
                     <a:stretch>
                       <a:fillRect/>
                     </a:stretch>
@@ -3482,7 +4080,7 @@
                     </pic:cNvPicPr>
                   </pic:nvPicPr>
                   <pic:blipFill>
-                    <a:blip r:embed="rId22"/>
+                    <a:blip r:embed="rId24"/>
                     <a:stretch>
                       <a:fillRect/>
                     </a:stretch>
@@ -3559,6 +4157,7 @@
           <w:rFonts w:hint="eastAsia"/>
           <w:lang w:eastAsia="zh-CN"/>
         </w:rPr>
+        <w:lastRenderedPageBreak/>
         <w:t>Cloned classes will have the same name as in the source model;</w:t>
       </w:r>
     </w:p>
@@ -3592,8 +4191,17 @@
           <w:rFonts w:hint="eastAsia"/>
           <w:lang w:eastAsia="zh-CN"/>
         </w:rPr>
-        <w:t>_Cpi</w:t>
-      </w:r>
+        <w:t>_</w:t>
+      </w:r>
+      <w:proofErr w:type="spellStart"/>
+      <w:r>
+        <w:rPr>
+          <w:rFonts w:hint="eastAsia"/>
+          <w:lang w:eastAsia="zh-CN"/>
+        </w:rPr>
+        <w:t>Cpi</w:t>
+      </w:r>
+      <w:proofErr w:type="spellEnd"/>
       <w:r>
         <w:rPr>
           <w:lang w:eastAsia="zh-CN"/>
@@ -3659,12 +4267,21 @@
           <w:lang w:eastAsia="zh-CN"/>
         </w:rPr>
       </w:pPr>
-      <w:r>
-        <w:rPr>
-          <w:rFonts w:hint="eastAsia"/>
-          <w:lang w:eastAsia="zh-CN"/>
-        </w:rPr>
-        <w:t xml:space="preserve">Splited classes will have the postfix </w:t>
+      <w:proofErr w:type="spellStart"/>
+      <w:r>
+        <w:rPr>
+          <w:rFonts w:hint="eastAsia"/>
+          <w:lang w:eastAsia="zh-CN"/>
+        </w:rPr>
+        <w:t>Splited</w:t>
+      </w:r>
+      <w:proofErr w:type="spellEnd"/>
+      <w:r>
+        <w:rPr>
+          <w:rFonts w:hint="eastAsia"/>
+          <w:lang w:eastAsia="zh-CN"/>
+        </w:rPr>
+        <w:t xml:space="preserve"> classes will have the postfix </w:t>
       </w:r>
       <w:r>
         <w:rPr>
@@ -3677,8 +4294,17 @@
           <w:rFonts w:hint="eastAsia"/>
           <w:lang w:eastAsia="zh-CN"/>
         </w:rPr>
-        <w:t>_Spi</w:t>
-      </w:r>
+        <w:t>_</w:t>
+      </w:r>
+      <w:proofErr w:type="spellStart"/>
+      <w:r>
+        <w:rPr>
+          <w:rFonts w:hint="eastAsia"/>
+          <w:lang w:eastAsia="zh-CN"/>
+        </w:rPr>
+        <w:t>Spi</w:t>
+      </w:r>
+      <w:proofErr w:type="spellEnd"/>
       <w:r>
         <w:rPr>
           <w:lang w:eastAsia="zh-CN"/>
@@ -3711,6 +4337,7 @@
         </w:rPr>
         <w:t xml:space="preserve"> be </w:t>
       </w:r>
+      <w:proofErr w:type="spellStart"/>
       <w:r>
         <w:rPr>
           <w:rFonts w:hint="eastAsia"/>
@@ -3718,6 +4345,7 @@
         </w:rPr>
         <w:t>splited</w:t>
       </w:r>
+      <w:proofErr w:type="spellEnd"/>
       <w:r>
         <w:rPr>
           <w:lang w:eastAsia="zh-CN"/>
@@ -3845,7 +4473,14 @@
         <w:rPr>
           <w:lang w:eastAsia="zh-CN"/>
         </w:rPr>
-        <w:t xml:space="preserve"> will have the postfix “_Cp</w:t>
+        <w:t xml:space="preserve"> will have the postfix “_</w:t>
+      </w:r>
+      <w:proofErr w:type="spellStart"/>
+      <w:r>
+        <w:rPr>
+          <w:lang w:eastAsia="zh-CN"/>
+        </w:rPr>
+        <w:t>Cp</w:t>
       </w:r>
       <w:r>
         <w:rPr>
@@ -3854,6 +4489,7 @@
         </w:rPr>
         <w:t>i</w:t>
       </w:r>
+      <w:proofErr w:type="spellEnd"/>
       <w:r>
         <w:rPr>
           <w:lang w:eastAsia="zh-CN"/>
@@ -3957,8 +4593,17 @@
           <w:rFonts w:hint="eastAsia"/>
           <w:lang w:eastAsia="zh-CN"/>
         </w:rPr>
-        <w:t>_Cpiascpj</w:t>
-      </w:r>
+        <w:t>_</w:t>
+      </w:r>
+      <w:proofErr w:type="spellStart"/>
+      <w:r>
+        <w:rPr>
+          <w:rFonts w:hint="eastAsia"/>
+          <w:lang w:eastAsia="zh-CN"/>
+        </w:rPr>
+        <w:t>Cpiascpj</w:t>
+      </w:r>
+      <w:proofErr w:type="spellEnd"/>
       <w:r>
         <w:rPr>
           <w:lang w:eastAsia="zh-CN"/>
@@ -3978,6 +4623,7 @@
         </w:rPr>
         <w:t>“</w:t>
       </w:r>
+      <w:proofErr w:type="spellStart"/>
       <w:r>
         <w:rPr>
           <w:rFonts w:hint="eastAsia"/>
@@ -3985,6 +4631,7 @@
         </w:rPr>
         <w:t>i</w:t>
       </w:r>
+      <w:proofErr w:type="spellEnd"/>
       <w:r>
         <w:rPr>
           <w:lang w:eastAsia="zh-CN"/>
@@ -4004,6 +4651,7 @@
         </w:rPr>
         <w:t>“</w:t>
       </w:r>
+      <w:proofErr w:type="spellStart"/>
       <w:r>
         <w:rPr>
           <w:rFonts w:hint="eastAsia"/>
@@ -4017,12 +4665,22 @@
         </w:rPr>
         <w:t>”</w:t>
       </w:r>
-      <w:r>
-        <w:rPr>
-          <w:rFonts w:hint="eastAsia"/>
-          <w:lang w:eastAsia="zh-CN"/>
-        </w:rPr>
-        <w:t>th copy of the association</w:t>
+      <w:proofErr w:type="gramStart"/>
+      <w:r>
+        <w:rPr>
+          <w:rFonts w:hint="eastAsia"/>
+          <w:lang w:eastAsia="zh-CN"/>
+        </w:rPr>
+        <w:t>th</w:t>
+      </w:r>
+      <w:proofErr w:type="spellEnd"/>
+      <w:proofErr w:type="gramEnd"/>
+      <w:r>
+        <w:rPr>
+          <w:rFonts w:hint="eastAsia"/>
+          <w:lang w:eastAsia="zh-CN"/>
+        </w:rPr>
+        <w:t xml:space="preserve"> copy of the association</w:t>
       </w:r>
       <w:r>
         <w:rPr>
@@ -4069,6 +4727,7 @@
         </w:rPr>
         <w:t>“</w:t>
       </w:r>
+      <w:proofErr w:type="spellStart"/>
       <w:r>
         <w:rPr>
           <w:rFonts w:hint="eastAsia"/>
@@ -4087,7 +4746,15 @@
           <w:rFonts w:hint="eastAsia"/>
           <w:lang w:eastAsia="zh-CN"/>
         </w:rPr>
-        <w:t>th copy of the association</w:t>
+        <w:t>th</w:t>
+      </w:r>
+      <w:proofErr w:type="spellEnd"/>
+      <w:r>
+        <w:rPr>
+          <w:rFonts w:hint="eastAsia"/>
+          <w:lang w:eastAsia="zh-CN"/>
+        </w:rPr>
+        <w:t xml:space="preserve"> copy of the association</w:t>
       </w:r>
       <w:r>
         <w:rPr>
@@ -4115,11 +4782,19 @@
           <w:lang w:eastAsia="zh-CN"/>
         </w:rPr>
       </w:pPr>
-      <w:r>
-        <w:rPr>
-          <w:lang w:eastAsia="zh-CN"/>
-        </w:rPr>
-        <w:t xml:space="preserve">Splited </w:t>
+      <w:proofErr w:type="spellStart"/>
+      <w:r>
+        <w:rPr>
+          <w:lang w:eastAsia="zh-CN"/>
+        </w:rPr>
+        <w:t>Splited</w:t>
+      </w:r>
+      <w:proofErr w:type="spellEnd"/>
+      <w:r>
+        <w:rPr>
+          <w:lang w:eastAsia="zh-CN"/>
+        </w:rPr>
+        <w:t xml:space="preserve"> </w:t>
       </w:r>
       <w:r>
         <w:rPr>
@@ -4132,7 +4807,14 @@
         <w:rPr>
           <w:lang w:eastAsia="zh-CN"/>
         </w:rPr>
-        <w:t xml:space="preserve"> will have the postfix “_Sp</w:t>
+        <w:t xml:space="preserve"> will have the postfix “_</w:t>
+      </w:r>
+      <w:proofErr w:type="spellStart"/>
+      <w:r>
+        <w:rPr>
+          <w:lang w:eastAsia="zh-CN"/>
+        </w:rPr>
+        <w:t>Sp</w:t>
       </w:r>
       <w:r>
         <w:rPr>
@@ -4141,6 +4823,7 @@
         </w:rPr>
         <w:t>i</w:t>
       </w:r>
+      <w:proofErr w:type="spellEnd"/>
       <w:r>
         <w:rPr>
           <w:lang w:eastAsia="zh-CN"/>
@@ -4165,8 +4848,17 @@
           <w:rFonts w:hint="eastAsia"/>
           <w:lang w:eastAsia="zh-CN"/>
         </w:rPr>
-        <w:t>is splited</w:t>
-      </w:r>
+        <w:t xml:space="preserve">is </w:t>
+      </w:r>
+      <w:proofErr w:type="spellStart"/>
+      <w:r>
+        <w:rPr>
+          <w:rFonts w:hint="eastAsia"/>
+          <w:lang w:eastAsia="zh-CN"/>
+        </w:rPr>
+        <w:t>splited</w:t>
+      </w:r>
+      <w:proofErr w:type="spellEnd"/>
       <w:r>
         <w:rPr>
           <w:lang w:eastAsia="zh-CN"/>
@@ -4263,7 +4955,14 @@
         <w:rPr>
           <w:lang w:eastAsia="zh-CN"/>
         </w:rPr>
-        <w:t>the postfix “_Cp</w:t>
+        <w:t>the postfix “_</w:t>
+      </w:r>
+      <w:proofErr w:type="spellStart"/>
+      <w:r>
+        <w:rPr>
+          <w:lang w:eastAsia="zh-CN"/>
+        </w:rPr>
+        <w:t>Cp</w:t>
       </w:r>
       <w:r>
         <w:rPr>
@@ -4272,6 +4971,7 @@
         </w:rPr>
         <w:t>icpj</w:t>
       </w:r>
+      <w:proofErr w:type="spellEnd"/>
       <w:r>
         <w:rPr>
           <w:lang w:eastAsia="zh-CN"/>
@@ -4291,6 +4991,7 @@
         </w:rPr>
         <w:t>“</w:t>
       </w:r>
+      <w:proofErr w:type="spellStart"/>
       <w:r>
         <w:rPr>
           <w:rFonts w:hint="eastAsia"/>
@@ -4298,6 +4999,7 @@
         </w:rPr>
         <w:t>i</w:t>
       </w:r>
+      <w:proofErr w:type="spellEnd"/>
       <w:r>
         <w:rPr>
           <w:lang w:eastAsia="zh-CN"/>
@@ -4317,6 +5019,7 @@
         </w:rPr>
         <w:t>“</w:t>
       </w:r>
+      <w:proofErr w:type="spellStart"/>
       <w:r>
         <w:rPr>
           <w:rFonts w:hint="eastAsia"/>
@@ -4330,12 +5033,22 @@
         </w:rPr>
         <w:t>”</w:t>
       </w:r>
-      <w:r>
-        <w:rPr>
-          <w:rFonts w:hint="eastAsia"/>
-          <w:lang w:eastAsia="zh-CN"/>
-        </w:rPr>
-        <w:t xml:space="preserve">th copy of the supplier and </w:t>
+      <w:proofErr w:type="gramStart"/>
+      <w:r>
+        <w:rPr>
+          <w:rFonts w:hint="eastAsia"/>
+          <w:lang w:eastAsia="zh-CN"/>
+        </w:rPr>
+        <w:t>th</w:t>
+      </w:r>
+      <w:proofErr w:type="spellEnd"/>
+      <w:proofErr w:type="gramEnd"/>
+      <w:r>
+        <w:rPr>
+          <w:rFonts w:hint="eastAsia"/>
+          <w:lang w:eastAsia="zh-CN"/>
+        </w:rPr>
+        <w:t xml:space="preserve"> copy of the supplier and </w:t>
       </w:r>
       <w:r>
         <w:rPr>
@@ -4369,6 +5082,7 @@
         </w:rPr>
         <w:t>“</w:t>
       </w:r>
+      <w:proofErr w:type="spellStart"/>
       <w:r>
         <w:rPr>
           <w:rFonts w:hint="eastAsia"/>
@@ -4387,7 +5101,15 @@
           <w:rFonts w:hint="eastAsia"/>
           <w:lang w:eastAsia="zh-CN"/>
         </w:rPr>
-        <w:t xml:space="preserve">th copy of the client. </w:t>
+        <w:t>th</w:t>
+      </w:r>
+      <w:proofErr w:type="spellEnd"/>
+      <w:r>
+        <w:rPr>
+          <w:rFonts w:hint="eastAsia"/>
+          <w:lang w:eastAsia="zh-CN"/>
+        </w:rPr>
+        <w:t xml:space="preserve"> copy of the client. </w:t>
       </w:r>
     </w:p>
     <w:p>
@@ -4421,6 +5143,7 @@
         </w:rPr>
         <w:t>“_</w:t>
       </w:r>
+      <w:proofErr w:type="spellStart"/>
       <w:r>
         <w:rPr>
           <w:rFonts w:hint="eastAsia"/>
@@ -4441,6 +5164,7 @@
         </w:rPr>
         <w:t>iSpj</w:t>
       </w:r>
+      <w:proofErr w:type="spellEnd"/>
       <w:r>
         <w:rPr>
           <w:lang w:eastAsia="zh-CN"/>
@@ -4460,6 +5184,7 @@
         </w:rPr>
         <w:t>“</w:t>
       </w:r>
+      <w:proofErr w:type="spellStart"/>
       <w:r>
         <w:rPr>
           <w:rFonts w:hint="eastAsia"/>
@@ -4467,6 +5192,7 @@
         </w:rPr>
         <w:t>i</w:t>
       </w:r>
+      <w:proofErr w:type="spellEnd"/>
       <w:r>
         <w:rPr>
           <w:lang w:eastAsia="zh-CN"/>
@@ -4486,6 +5212,7 @@
         </w:rPr>
         <w:t>“</w:t>
       </w:r>
+      <w:proofErr w:type="spellStart"/>
       <w:r>
         <w:rPr>
           <w:rFonts w:hint="eastAsia"/>
@@ -4499,12 +5226,22 @@
         </w:rPr>
         <w:t>”</w:t>
       </w:r>
-      <w:r>
-        <w:rPr>
-          <w:rFonts w:hint="eastAsia"/>
-          <w:lang w:eastAsia="zh-CN"/>
-        </w:rPr>
-        <w:t xml:space="preserve">th split of the supplier and </w:t>
+      <w:proofErr w:type="gramStart"/>
+      <w:r>
+        <w:rPr>
+          <w:rFonts w:hint="eastAsia"/>
+          <w:lang w:eastAsia="zh-CN"/>
+        </w:rPr>
+        <w:t>th</w:t>
+      </w:r>
+      <w:proofErr w:type="spellEnd"/>
+      <w:proofErr w:type="gramEnd"/>
+      <w:r>
+        <w:rPr>
+          <w:rFonts w:hint="eastAsia"/>
+          <w:lang w:eastAsia="zh-CN"/>
+        </w:rPr>
+        <w:t xml:space="preserve"> split of the supplier and </w:t>
       </w:r>
       <w:r>
         <w:rPr>
@@ -4538,6 +5275,7 @@
         </w:rPr>
         <w:t>“</w:t>
       </w:r>
+      <w:proofErr w:type="spellStart"/>
       <w:r>
         <w:rPr>
           <w:rFonts w:hint="eastAsia"/>
@@ -4556,7 +5294,15 @@
           <w:rFonts w:hint="eastAsia"/>
           <w:lang w:eastAsia="zh-CN"/>
         </w:rPr>
-        <w:t>th split of the client.</w:t>
+        <w:t>th</w:t>
+      </w:r>
+      <w:proofErr w:type="spellEnd"/>
+      <w:r>
+        <w:rPr>
+          <w:rFonts w:hint="eastAsia"/>
+          <w:lang w:eastAsia="zh-CN"/>
+        </w:rPr>
+        <w:t xml:space="preserve"> split of the client.</w:t>
       </w:r>
     </w:p>
     <w:p>
@@ -4622,7 +5368,14 @@
         <w:rPr>
           <w:lang w:eastAsia="zh-CN"/>
         </w:rPr>
-        <w:t>the postfix “_Cp</w:t>
+        <w:t>the postfix “_</w:t>
+      </w:r>
+      <w:proofErr w:type="spellStart"/>
+      <w:r>
+        <w:rPr>
+          <w:lang w:eastAsia="zh-CN"/>
+        </w:rPr>
+        <w:t>Cp</w:t>
       </w:r>
       <w:r>
         <w:rPr>
@@ -4631,6 +5384,7 @@
         </w:rPr>
         <w:t>icpj</w:t>
       </w:r>
+      <w:proofErr w:type="spellEnd"/>
       <w:r>
         <w:rPr>
           <w:lang w:eastAsia="zh-CN"/>
@@ -4650,6 +5404,7 @@
         </w:rPr>
         <w:t>“</w:t>
       </w:r>
+      <w:proofErr w:type="spellStart"/>
       <w:r>
         <w:rPr>
           <w:rFonts w:hint="eastAsia"/>
@@ -4657,6 +5412,7 @@
         </w:rPr>
         <w:t>i</w:t>
       </w:r>
+      <w:proofErr w:type="spellEnd"/>
       <w:r>
         <w:rPr>
           <w:lang w:eastAsia="zh-CN"/>
@@ -4676,6 +5432,7 @@
         </w:rPr>
         <w:t>“</w:t>
       </w:r>
+      <w:proofErr w:type="spellStart"/>
       <w:r>
         <w:rPr>
           <w:rFonts w:hint="eastAsia"/>
@@ -4689,12 +5446,22 @@
         </w:rPr>
         <w:t>”</w:t>
       </w:r>
-      <w:r>
-        <w:rPr>
-          <w:rFonts w:hint="eastAsia"/>
-          <w:lang w:eastAsia="zh-CN"/>
-        </w:rPr>
-        <w:t xml:space="preserve">th copy of the supplier and </w:t>
+      <w:proofErr w:type="gramStart"/>
+      <w:r>
+        <w:rPr>
+          <w:rFonts w:hint="eastAsia"/>
+          <w:lang w:eastAsia="zh-CN"/>
+        </w:rPr>
+        <w:t>th</w:t>
+      </w:r>
+      <w:proofErr w:type="spellEnd"/>
+      <w:proofErr w:type="gramEnd"/>
+      <w:r>
+        <w:rPr>
+          <w:rFonts w:hint="eastAsia"/>
+          <w:lang w:eastAsia="zh-CN"/>
+        </w:rPr>
+        <w:t xml:space="preserve"> copy of the supplier and </w:t>
       </w:r>
       <w:r>
         <w:rPr>
@@ -4728,6 +5495,7 @@
         </w:rPr>
         <w:t>“</w:t>
       </w:r>
+      <w:proofErr w:type="spellStart"/>
       <w:r>
         <w:rPr>
           <w:rFonts w:hint="eastAsia"/>
@@ -4746,7 +5514,15 @@
           <w:rFonts w:hint="eastAsia"/>
           <w:lang w:eastAsia="zh-CN"/>
         </w:rPr>
-        <w:t xml:space="preserve">th copy of the client. </w:t>
+        <w:t>th</w:t>
+      </w:r>
+      <w:proofErr w:type="spellEnd"/>
+      <w:r>
+        <w:rPr>
+          <w:rFonts w:hint="eastAsia"/>
+          <w:lang w:eastAsia="zh-CN"/>
+        </w:rPr>
+        <w:t xml:space="preserve"> copy of the client. </w:t>
       </w:r>
     </w:p>
     <w:p>
@@ -4780,6 +5556,7 @@
         </w:rPr>
         <w:t>“_</w:t>
       </w:r>
+      <w:proofErr w:type="spellStart"/>
       <w:r>
         <w:rPr>
           <w:rFonts w:hint="eastAsia"/>
@@ -4800,6 +5577,7 @@
         </w:rPr>
         <w:t>iSpj</w:t>
       </w:r>
+      <w:proofErr w:type="spellEnd"/>
       <w:r>
         <w:rPr>
           <w:lang w:eastAsia="zh-CN"/>
@@ -4819,6 +5597,7 @@
         </w:rPr>
         <w:t>“</w:t>
       </w:r>
+      <w:proofErr w:type="spellStart"/>
       <w:r>
         <w:rPr>
           <w:rFonts w:hint="eastAsia"/>
@@ -4826,6 +5605,7 @@
         </w:rPr>
         <w:t>i</w:t>
       </w:r>
+      <w:proofErr w:type="spellEnd"/>
       <w:r>
         <w:rPr>
           <w:lang w:eastAsia="zh-CN"/>
@@ -4845,6 +5625,7 @@
         </w:rPr>
         <w:t>“</w:t>
       </w:r>
+      <w:proofErr w:type="spellStart"/>
       <w:r>
         <w:rPr>
           <w:rFonts w:hint="eastAsia"/>
@@ -4858,12 +5639,22 @@
         </w:rPr>
         <w:t>”</w:t>
       </w:r>
-      <w:r>
-        <w:rPr>
-          <w:rFonts w:hint="eastAsia"/>
-          <w:lang w:eastAsia="zh-CN"/>
-        </w:rPr>
-        <w:t xml:space="preserve">th split of the supplier and </w:t>
+      <w:proofErr w:type="gramStart"/>
+      <w:r>
+        <w:rPr>
+          <w:rFonts w:hint="eastAsia"/>
+          <w:lang w:eastAsia="zh-CN"/>
+        </w:rPr>
+        <w:t>th</w:t>
+      </w:r>
+      <w:proofErr w:type="spellEnd"/>
+      <w:proofErr w:type="gramEnd"/>
+      <w:r>
+        <w:rPr>
+          <w:rFonts w:hint="eastAsia"/>
+          <w:lang w:eastAsia="zh-CN"/>
+        </w:rPr>
+        <w:t xml:space="preserve"> split of the supplier and </w:t>
       </w:r>
       <w:r>
         <w:rPr>
@@ -4897,6 +5688,7 @@
         </w:rPr>
         <w:t>“</w:t>
       </w:r>
+      <w:proofErr w:type="spellStart"/>
       <w:r>
         <w:rPr>
           <w:rFonts w:hint="eastAsia"/>
@@ -4915,7 +5707,15 @@
           <w:rFonts w:hint="eastAsia"/>
           <w:lang w:eastAsia="zh-CN"/>
         </w:rPr>
-        <w:t>th split of the client.</w:t>
+        <w:t>th</w:t>
+      </w:r>
+      <w:proofErr w:type="spellEnd"/>
+      <w:r>
+        <w:rPr>
+          <w:rFonts w:hint="eastAsia"/>
+          <w:lang w:eastAsia="zh-CN"/>
+        </w:rPr>
+        <w:t xml:space="preserve"> split of the client.</w:t>
       </w:r>
     </w:p>
     <w:p>
@@ -4949,7 +5749,48 @@
           <w:rFonts w:hint="eastAsia"/>
           <w:lang w:eastAsia="zh-CN"/>
         </w:rPr>
-        <w:t xml:space="preserve">Below is a table showing the xmi:id naming rules in the mapping model. The content of the table is organized according to the uml file structure. Each package is viewed as a folder in Papyrus. </w:t>
+        <w:t xml:space="preserve">Below is a table showing the </w:t>
+      </w:r>
+      <w:proofErr w:type="spellStart"/>
+      <w:r>
+        <w:rPr>
+          <w:rFonts w:hint="eastAsia"/>
+          <w:lang w:eastAsia="zh-CN"/>
+        </w:rPr>
+        <w:t>xmi</w:t>
+      </w:r>
+      <w:proofErr w:type="gramStart"/>
+      <w:r>
+        <w:rPr>
+          <w:rFonts w:hint="eastAsia"/>
+          <w:lang w:eastAsia="zh-CN"/>
+        </w:rPr>
+        <w:t>:id</w:t>
+      </w:r>
+      <w:proofErr w:type="spellEnd"/>
+      <w:proofErr w:type="gramEnd"/>
+      <w:r>
+        <w:rPr>
+          <w:rFonts w:hint="eastAsia"/>
+          <w:lang w:eastAsia="zh-CN"/>
+        </w:rPr>
+        <w:t xml:space="preserve"> naming rules in the mapping model. The content of the table is organized according to the </w:t>
+      </w:r>
+      <w:proofErr w:type="spellStart"/>
+      <w:r>
+        <w:rPr>
+          <w:rFonts w:hint="eastAsia"/>
+          <w:lang w:eastAsia="zh-CN"/>
+        </w:rPr>
+        <w:t>uml</w:t>
+      </w:r>
+      <w:proofErr w:type="spellEnd"/>
+      <w:r>
+        <w:rPr>
+          <w:rFonts w:hint="eastAsia"/>
+          <w:lang w:eastAsia="zh-CN"/>
+        </w:rPr>
+        <w:t xml:space="preserve"> file structure. Each package is viewed as a folder in Papyrus. </w:t>
       </w:r>
     </w:p>
     <w:p>
@@ -4958,6 +5799,7 @@
           <w:noProof/>
           <w:lang w:eastAsia="zh-CN"/>
         </w:rPr>
+        <w:lastRenderedPageBreak/>
         <w:drawing>
           <wp:inline distT="0" distB="0" distL="114300" distR="114300">
             <wp:extent cx="5935980" cy="2406650"/>
@@ -4976,7 +5818,7 @@
                     </pic:cNvPicPr>
                   </pic:nvPicPr>
                   <pic:blipFill>
-                    <a:blip r:embed="rId23"/>
+                    <a:blip r:embed="rId25"/>
                     <a:stretch>
                       <a:fillRect/>
                     </a:stretch>
@@ -5030,7 +5872,7 @@
                     </pic:cNvPicPr>
                   </pic:nvPicPr>
                   <pic:blipFill>
-                    <a:blip r:embed="rId24"/>
+                    <a:blip r:embed="rId26"/>
                     <a:stretch>
                       <a:fillRect/>
                     </a:stretch>
@@ -5071,7 +5913,7 @@
       </w:pPr>
     </w:p>
     <w:sectPr>
-      <w:footerReference w:type="default" r:id="rId25"/>
+      <w:footerReference w:type="default" r:id="rId27"/>
       <w:pgSz w:w="12240" w:h="15840"/>
       <w:pgMar w:top="1440" w:right="1440" w:bottom="1440" w:left="1440" w:header="720" w:footer="720" w:gutter="0"/>
       <w:cols w:space="720"/>
@@ -5128,7 +5970,7 @@
       <w:rPr>
         <w:noProof/>
       </w:rPr>
-      <w:t>5</w:t>
+      <w:t>9</w:t>
     </w:r>
     <w:r>
       <w:fldChar w:fldCharType="end"/>
@@ -5136,14 +5978,27 @@
     <w:r>
       <w:t xml:space="preserve"> of </w:t>
     </w:r>
-    <w:fldSimple w:instr=" NUMPAGES ">
-      <w:r>
-        <w:rPr>
-          <w:noProof/>
-        </w:rPr>
-        <w:t>9</w:t>
-      </w:r>
-    </w:fldSimple>
+    <w:r>
+      <w:fldChar w:fldCharType="begin"/>
+    </w:r>
+    <w:r>
+      <w:instrText xml:space="preserve"> NUMPAGES </w:instrText>
+    </w:r>
+    <w:r>
+      <w:fldChar w:fldCharType="separate"/>
+    </w:r>
+    <w:r>
+      <w:rPr>
+        <w:noProof/>
+      </w:rPr>
+      <w:t>9</w:t>
+    </w:r>
+    <w:r>
+      <w:rPr>
+        <w:noProof/>
+      </w:rPr>
+      <w:fldChar w:fldCharType="end"/>
+    </w:r>
     <w:r>
       <w:tab/>
     </w:r>
@@ -5181,7 +6036,7 @@
 
 <file path=word/numbering.xml><?xml version="1.0" encoding="utf-8"?>
 <w:numbering xmlns:wpc="http://schemas.microsoft.com/office/word/2010/wordprocessingCanvas" xmlns:mc="http://schemas.openxmlformats.org/markup-compatibility/2006" xmlns:o="urn:schemas-microsoft-com:office:office" xmlns:r="http://schemas.openxmlformats.org/officeDocument/2006/relationships" xmlns:m="http://schemas.openxmlformats.org/officeDocument/2006/math" xmlns:v="urn:schemas-microsoft-com:vml" xmlns:wp14="http://schemas.microsoft.com/office/word/2010/wordprocessingDrawing" xmlns:wp="http://schemas.openxmlformats.org/drawingml/2006/wordprocessingDrawing" xmlns:w10="urn:schemas-microsoft-com:office:word" xmlns:w="http://schemas.openxmlformats.org/wordprocessingml/2006/main" xmlns:w14="http://schemas.microsoft.com/office/word/2010/wordml" xmlns:w15="http://schemas.microsoft.com/office/word/2012/wordml" xmlns:wpg="http://schemas.microsoft.com/office/word/2010/wordprocessingGroup" xmlns:wpi="http://schemas.microsoft.com/office/word/2010/wordprocessingInk" xmlns:wne="http://schemas.microsoft.com/office/word/2006/wordml" xmlns:wps="http://schemas.microsoft.com/office/word/2010/wordprocessingShape" mc:Ignorable="w14 w15 wp14">
-  <w:abstractNum w:abstractNumId="0" w15:restartNumberingAfterBreak="0">
+  <w:abstractNum w:abstractNumId="0">
     <w:nsid w:val="36824E38"/>
     <w:multiLevelType w:val="multilevel"/>
     <w:tmpl w:val="36824E38"/>
@@ -5294,7 +6149,7 @@
       </w:rPr>
     </w:lvl>
   </w:abstractNum>
-  <w:abstractNum w:abstractNumId="1" w15:restartNumberingAfterBreak="0">
+  <w:abstractNum w:abstractNumId="1">
     <w:nsid w:val="36C969CD"/>
     <w:multiLevelType w:val="multilevel"/>
     <w:tmpl w:val="36C969CD"/>
@@ -5380,7 +6235,7 @@
       </w:pPr>
     </w:lvl>
   </w:abstractNum>
-  <w:abstractNum w:abstractNumId="2" w15:restartNumberingAfterBreak="0">
+  <w:abstractNum w:abstractNumId="2">
     <w:nsid w:val="376A2DE3"/>
     <w:multiLevelType w:val="multilevel"/>
     <w:tmpl w:val="376A2DE3"/>
@@ -5502,7 +6357,7 @@
       </w:rPr>
     </w:lvl>
   </w:abstractNum>
-  <w:abstractNum w:abstractNumId="3" w15:restartNumberingAfterBreak="0">
+  <w:abstractNum w:abstractNumId="3">
     <w:nsid w:val="41B035F0"/>
     <w:multiLevelType w:val="multilevel"/>
     <w:tmpl w:val="41B035F0"/>
@@ -5615,7 +6470,7 @@
       </w:rPr>
     </w:lvl>
   </w:abstractNum>
-  <w:abstractNum w:abstractNumId="4" w15:restartNumberingAfterBreak="0">
+  <w:abstractNum w:abstractNumId="4">
     <w:nsid w:val="45546374"/>
     <w:multiLevelType w:val="multilevel"/>
     <w:tmpl w:val="45546374"/>
@@ -5701,7 +6556,7 @@
       </w:pPr>
     </w:lvl>
   </w:abstractNum>
-  <w:abstractNum w:abstractNumId="5" w15:restartNumberingAfterBreak="0">
+  <w:abstractNum w:abstractNumId="5">
     <w:nsid w:val="49840634"/>
     <w:multiLevelType w:val="multilevel"/>
     <w:tmpl w:val="49840634"/>
@@ -5787,7 +6642,7 @@
       </w:pPr>
     </w:lvl>
   </w:abstractNum>
-  <w:abstractNum w:abstractNumId="6" w15:restartNumberingAfterBreak="0">
+  <w:abstractNum w:abstractNumId="6">
     <w:nsid w:val="55D45F1B"/>
     <w:multiLevelType w:val="multilevel"/>
     <w:tmpl w:val="55D45F1B"/>
@@ -5900,7 +6755,7 @@
       </w:rPr>
     </w:lvl>
   </w:abstractNum>
-  <w:abstractNum w:abstractNumId="7" w15:restartNumberingAfterBreak="0">
+  <w:abstractNum w:abstractNumId="7">
     <w:nsid w:val="582AD9CA"/>
     <w:multiLevelType w:val="multilevel"/>
     <w:tmpl w:val="582AD9CA"/>
@@ -6013,7 +6868,7 @@
       </w:rPr>
     </w:lvl>
   </w:abstractNum>
-  <w:abstractNum w:abstractNumId="8" w15:restartNumberingAfterBreak="0">
+  <w:abstractNum w:abstractNumId="8">
     <w:nsid w:val="583066CB"/>
     <w:multiLevelType w:val="singleLevel"/>
     <w:tmpl w:val="583066CB"/>
@@ -6030,7 +6885,7 @@
       </w:rPr>
     </w:lvl>
   </w:abstractNum>
-  <w:abstractNum w:abstractNumId="9" w15:restartNumberingAfterBreak="0">
+  <w:abstractNum w:abstractNumId="9">
     <w:nsid w:val="6A87056A"/>
     <w:multiLevelType w:val="multilevel"/>
     <w:tmpl w:val="6A87056A"/>
@@ -6143,7 +6998,7 @@
       </w:rPr>
     </w:lvl>
   </w:abstractNum>
-  <w:abstractNum w:abstractNumId="10" w15:restartNumberingAfterBreak="0">
+  <w:abstractNum w:abstractNumId="10">
     <w:nsid w:val="76155352"/>
     <w:multiLevelType w:val="multilevel"/>
     <w:tmpl w:val="76155352"/>
@@ -6256,7 +7111,7 @@
       </w:rPr>
     </w:lvl>
   </w:abstractNum>
-  <w:abstractNum w:abstractNumId="11" w15:restartNumberingAfterBreak="0">
+  <w:abstractNum w:abstractNumId="11">
     <w:nsid w:val="7AB305A9"/>
     <w:multiLevelType w:val="multilevel"/>
     <w:tmpl w:val="7AB305A9"/>
@@ -7456,6 +8311,7 @@
     </w:rPr>
     <w:tblPr>
       <w:jc w:val="center"/>
+      <w:tblInd w:w="0" w:type="dxa"/>
       <w:tblBorders>
         <w:top w:val="single" w:sz="4" w:space="0" w:color="auto"/>
         <w:left w:val="single" w:sz="4" w:space="0" w:color="auto"/>
@@ -7464,6 +8320,12 @@
         <w:insideH w:val="single" w:sz="4" w:space="0" w:color="auto"/>
         <w:insideV w:val="single" w:sz="4" w:space="0" w:color="auto"/>
       </w:tblBorders>
+      <w:tblCellMar>
+        <w:top w:w="0" w:type="dxa"/>
+        <w:left w:w="108" w:type="dxa"/>
+        <w:bottom w:w="0" w:type="dxa"/>
+        <w:right w:w="108" w:type="dxa"/>
+      </w:tblCellMar>
     </w:tblPr>
     <w:trPr>
       <w:tblHeader/>
@@ -8236,7 +9098,7 @@
 </file>
 
 <file path=customXml/itemProps2.xml><?xml version="1.0" encoding="utf-8"?>
-<ds:datastoreItem xmlns:ds="http://schemas.openxmlformats.org/officeDocument/2006/customXml" ds:itemID="{60402CE7-6E63-48B5-9FC4-9EFC0BA6A9D6}">
+<ds:datastoreItem xmlns:ds="http://schemas.openxmlformats.org/officeDocument/2006/customXml" ds:itemID="{4712BEC3-6E54-4998-B087-4C1FEC3530D8}">
   <ds:schemaRefs>
     <ds:schemaRef ds:uri="http://schemas.openxmlformats.org/officeDocument/2006/bibliography"/>
   </ds:schemaRefs>

</xml_diff>